<commit_message>
Fixed typos in formulation.
</commit_message>
<xml_diff>
--- a/doc/formulation.docx
+++ b/doc/formulation.docx
@@ -621,6 +621,9 @@
           <m:t>∈</m:t>
         </m:r>
         <m:r>
+          <m:t>{</m:t>
+        </m:r>
+        <m:r>
           <m:t>0</m:t>
         </m:r>
         <m:r>
@@ -628,6 +631,9 @@
         </m:r>
         <m:r>
           <m:t>1</m:t>
+        </m:r>
+        <m:r>
+          <m:t>}</m:t>
         </m:r>
       </m:oMath>
       <w:r>
@@ -984,7 +990,7 @@
             </m:naryPr>
             <m:sub>
               <m:r>
-                <m:t>t</m:t>
+                <m:t>r</m:t>
               </m:r>
               <m:r>
                 <m:t>∈</m:t>
@@ -994,7 +1000,7 @@
                   <m:sty m:val="p"/>
                   <m:scr m:val="script"/>
                 </m:rPr>
-                <m:t>T</m:t>
+                <m:t>R</m:t>
               </m:r>
             </m:sub>
             <m:sup>
@@ -1033,7 +1039,7 @@
             <m:t>∀</m:t>
           </m:r>
           <m:r>
-            <m:t>r</m:t>
+            <m:t>t</m:t>
           </m:r>
           <m:r>
             <m:t>∈</m:t>
@@ -1043,7 +1049,7 @@
               <m:sty m:val="p"/>
               <m:scr m:val="script"/>
             </m:rPr>
-            <m:t>R</m:t>
+            <m:t>T</m:t>
           </m:r>
         </m:oMath>
       </m:oMathPara>

</xml_diff>